<commit_message>
Sprawko, jeszcze kod głowny?
</commit_message>
<xml_diff>
--- a/sprawko_wytyczne.docx
+++ b/sprawko_wytyczne.docx
@@ -18,9 +18,11 @@
       </w:r>
     </w:p>
     <w:p>
+      <w:proofErr w:type="spellStart"/>
       <w:r>
         <w:t>iminfo</w:t>
       </w:r>
+      <w:proofErr w:type="spellEnd"/>
     </w:p>
     <w:p>
       <w:r>
@@ -87,20 +89,57 @@
         <w:t xml:space="preserve">Nauczyć się </w:t>
       </w:r>
       <w:r>
-        <w:t>używać freqz, filter, chebord1 chebord2 yulewalk itd.</w:t>
-      </w:r>
-    </w:p>
-    <w:p>
-      <w:r>
-        <w:t>Nauczyć się jeszcze rysować zera i bieguny, fft itd.</w:t>
+        <w:t xml:space="preserve">używać </w:t>
+      </w:r>
+      <w:proofErr w:type="spellStart"/>
+      <w:r>
+        <w:t>freqz</w:t>
+      </w:r>
+      <w:proofErr w:type="spellEnd"/>
+      <w:r>
+        <w:t xml:space="preserve">, </w:t>
+      </w:r>
+      <w:proofErr w:type="spellStart"/>
+      <w:r>
+        <w:t>filter</w:t>
+      </w:r>
+      <w:proofErr w:type="spellEnd"/>
+      <w:r>
+        <w:t xml:space="preserve">, chebord1 chebord2 </w:t>
+      </w:r>
+      <w:proofErr w:type="spellStart"/>
+      <w:r>
+        <w:t>yulewalk</w:t>
+      </w:r>
+      <w:proofErr w:type="spellEnd"/>
+      <w:r>
+        <w:t xml:space="preserve"> itd.</w:t>
+      </w:r>
+    </w:p>
+    <w:p>
+      <w:r>
+        <w:t xml:space="preserve">Nauczyć się jeszcze rysować zera i bieguny, </w:t>
+      </w:r>
+      <w:proofErr w:type="spellStart"/>
+      <w:r>
+        <w:t>fft</w:t>
+      </w:r>
+      <w:proofErr w:type="spellEnd"/>
+      <w:r>
+        <w:t xml:space="preserve"> itd.</w:t>
       </w:r>
     </w:p>
     <w:p/>
     <w:p/>
     <w:p>
       <w:r>
-        <w:t>Forma 1 sprawko zbindowane i plytka</w:t>
-      </w:r>
+        <w:t xml:space="preserve">Forma 1 sprawko zbindowane i </w:t>
+      </w:r>
+      <w:proofErr w:type="spellStart"/>
+      <w:r>
+        <w:t>plytka</w:t>
+      </w:r>
+      <w:proofErr w:type="spellEnd"/>
     </w:p>
     <w:p/>
     <w:p>
@@ -109,10 +148,59 @@
       </w:r>
     </w:p>
     <w:p>
-      <w:r>
-        <w:t>Opisywac co to jest filtr, jaki to filtr, itd.</w:t>
-      </w:r>
-    </w:p>
+      <w:proofErr w:type="spellStart"/>
+      <w:r>
+        <w:t>Opisywac</w:t>
+      </w:r>
+      <w:proofErr w:type="spellEnd"/>
+      <w:r>
+        <w:t xml:space="preserve"> co to jest filtr, jaki to filtr, itd.</w:t>
+      </w:r>
+    </w:p>
+    <w:p/>
+    <w:p>
+      <w:r>
+        <w:t>Do sprawka 9:00, 25.06, kolos 29.06</w:t>
+      </w:r>
+    </w:p>
+    <w:p/>
+    <w:p>
+      <w:r>
+        <w:lastRenderedPageBreak/>
+        <w:t xml:space="preserve">Rozpoznawanie twarzy </w:t>
+      </w:r>
+      <w:proofErr w:type="spellStart"/>
+      <w:r>
+        <w:t>dokonczyc</w:t>
+      </w:r>
+      <w:proofErr w:type="spellEnd"/>
+    </w:p>
+    <w:p>
+      <w:proofErr w:type="spellStart"/>
+      <w:r>
+        <w:t>Dodac</w:t>
+      </w:r>
+      <w:proofErr w:type="spellEnd"/>
+      <w:r>
+        <w:t xml:space="preserve"> kody pod </w:t>
+      </w:r>
+      <w:r>
+        <w:t>zdjęcia</w:t>
+      </w:r>
+    </w:p>
+    <w:p>
+      <w:r>
+        <w:t xml:space="preserve">Rozpoznawanie </w:t>
+      </w:r>
+      <w:proofErr w:type="spellStart"/>
+      <w:r>
+        <w:t>gradientow</w:t>
+      </w:r>
+      <w:proofErr w:type="spellEnd"/>
+    </w:p>
+    <w:p/>
+    <w:p/>
+    <w:p/>
     <w:sectPr>
       <w:pgSz w:w="11906" w:h="16838"/>
       <w:pgMar w:top="1417" w:right="1417" w:bottom="1417" w:left="1417" w:header="708" w:footer="708" w:gutter="0"/>

</xml_diff>